<commit_message>
EX nodeJSToken & 02-jwt
</commit_message>
<xml_diff>
--- a/exercices/auth/02-jwt.docx
+++ b/exercices/auth/02-jwt.docx
@@ -1,6 +1,6 @@
 
 <file path=word/document.xml><?xml version="1.0" encoding="utf-8"?>
-<w:document xmlns:wpc="http://schemas.microsoft.com/office/word/2010/wordprocessingCanvas" xmlns:cx="http://schemas.microsoft.com/office/drawing/2014/chartex" xmlns:cx1="http://schemas.microsoft.com/office/drawing/2015/9/8/chartex" xmlns:cx2="http://schemas.microsoft.com/office/drawing/2015/10/21/chartex" xmlns:cx3="http://schemas.microsoft.com/office/drawing/2016/5/9/chartex" xmlns:cx4="http://schemas.microsoft.com/office/drawing/2016/5/10/chartex" xmlns:cx5="http://schemas.microsoft.com/office/drawing/2016/5/11/chartex" xmlns:cx6="http://schemas.microsoft.com/office/drawing/2016/5/12/chartex" xmlns:cx7="http://schemas.microsoft.com/office/drawing/2016/5/13/chartex" xmlns:cx8="http://schemas.microsoft.com/office/drawing/2016/5/14/chartex" xmlns:mc="http://schemas.openxmlformats.org/markup-compatibility/2006" xmlns:aink="http://schemas.microsoft.com/office/drawing/2016/ink" xmlns:am3d="http://schemas.microsoft.com/office/drawing/2017/model3d" xmlns:o="urn:schemas-microsoft-com:office:office" xmlns:oel="http://schemas.microsoft.com/office/2019/extlst" xmlns:r="http://schemas.openxmlformats.org/officeDocument/2006/relationships" xmlns:m="http://schemas.openxmlformats.org/officeDocument/2006/math" xmlns:v="urn:schemas-microsoft-com:vml" xmlns:wp14="http://schemas.microsoft.com/office/word/2010/wordprocessingDrawing" xmlns:wp="http://schemas.openxmlformats.org/drawingml/2006/wordprocessingDrawing" xmlns:w10="urn:schemas-microsoft-com:office:word" xmlns:w="http://schemas.openxmlformats.org/wordprocessingml/2006/main" xmlns:w14="http://schemas.microsoft.com/office/word/2010/wordml" xmlns:w15="http://schemas.microsoft.com/office/word/2012/wordml" xmlns:w16cex="http://schemas.microsoft.com/office/word/2018/wordml/cex" xmlns:w16cid="http://schemas.microsoft.com/office/word/2016/wordml/cid" xmlns:w16="http://schemas.microsoft.com/office/word/2018/wordml" xmlns:w16du="http://schemas.microsoft.com/office/word/2023/wordml/word16du" xmlns:w16sdtdh="http://schemas.microsoft.com/office/word/2020/wordml/sdtdatahash" xmlns:w16sdtfl="http://schemas.microsoft.com/office/word/2024/wordml/sdtformatlock" xmlns:w16se="http://schemas.microsoft.com/office/word/2015/wordml/symex" xmlns:wpg="http://schemas.microsoft.com/office/word/2010/wordprocessingGroup" xmlns:wpi="http://schemas.microsoft.com/office/word/2010/wordprocessingInk" xmlns:wne="http://schemas.microsoft.com/office/word/2006/wordml" xmlns:wps="http://schemas.microsoft.com/office/word/2010/wordprocessingShape" mc:Ignorable="w14 w15 w16se w16cid w16 w16cex w16sdtdh w16sdtfl w16du wp14">
+<w:document xmlns:wpc="http://schemas.microsoft.com/office/word/2010/wordprocessingCanvas" xmlns:cx="http://schemas.microsoft.com/office/drawing/2014/chartex" xmlns:cx1="http://schemas.microsoft.com/office/drawing/2015/9/8/chartex" xmlns:cx2="http://schemas.microsoft.com/office/drawing/2015/10/21/chartex" xmlns:cx3="http://schemas.microsoft.com/office/drawing/2016/5/9/chartex" xmlns:cx4="http://schemas.microsoft.com/office/drawing/2016/5/10/chartex" xmlns:cx5="http://schemas.microsoft.com/office/drawing/2016/5/11/chartex" xmlns:cx6="http://schemas.microsoft.com/office/drawing/2016/5/12/chartex" xmlns:cx7="http://schemas.microsoft.com/office/drawing/2016/5/13/chartex" xmlns:cx8="http://schemas.microsoft.com/office/drawing/2016/5/14/chartex" xmlns:mc="http://schemas.openxmlformats.org/markup-compatibility/2006" xmlns:aink="http://schemas.microsoft.com/office/drawing/2016/ink" xmlns:am3d="http://schemas.microsoft.com/office/drawing/2017/model3d" xmlns:o="urn:schemas-microsoft-com:office:office" xmlns:oel="http://schemas.microsoft.com/office/2019/extlst" xmlns:r="http://schemas.openxmlformats.org/officeDocument/2006/relationships" xmlns:m="http://schemas.openxmlformats.org/officeDocument/2006/math" xmlns:v="urn:schemas-microsoft-com:vml" xmlns:wp14="http://schemas.microsoft.com/office/word/2010/wordprocessingDrawing" xmlns:wp="http://schemas.openxmlformats.org/drawingml/2006/wordprocessingDrawing" xmlns:w10="urn:schemas-microsoft-com:office:word" xmlns:w="http://schemas.openxmlformats.org/wordprocessingml/2006/main" xmlns:w14="http://schemas.microsoft.com/office/word/2010/wordml" xmlns:w15="http://schemas.microsoft.com/office/word/2012/wordml" xmlns:w16cex="http://schemas.microsoft.com/office/word/2018/wordml/cex" xmlns:w16cid="http://schemas.microsoft.com/office/word/2016/wordml/cid" xmlns:w16="http://schemas.microsoft.com/office/word/2018/wordml" xmlns:w16sdtdh="http://schemas.microsoft.com/office/word/2020/wordml/sdtdatahash" xmlns:w16se="http://schemas.microsoft.com/office/word/2015/wordml/symex" xmlns:wpg="http://schemas.microsoft.com/office/word/2010/wordprocessingGroup" xmlns:wpi="http://schemas.microsoft.com/office/word/2010/wordprocessingInk" xmlns:wne="http://schemas.microsoft.com/office/word/2006/wordml" xmlns:wps="http://schemas.microsoft.com/office/word/2010/wordprocessingShape" mc:Ignorable="w14 w15 w16se w16cid w16 w16cex w16sdtdh wp14">
   <w:body>
     <w:p>
       <w:pPr>
@@ -567,15 +567,7 @@
     </w:p>
     <w:p>
       <w:r>
-        <w:t xml:space="preserve">Citer les trois éléments qui constituent un </w:t>
-      </w:r>
-      <w:proofErr w:type="spellStart"/>
-      <w:r>
-        <w:t>token</w:t>
-      </w:r>
-      <w:proofErr w:type="spellEnd"/>
-      <w:r>
-        <w:t xml:space="preserve"> JWT</w:t>
+        <w:t>Citer les trois éléments qui constituent un token JWT</w:t>
       </w:r>
       <w:r>
         <w:t>. Décrivez l’utilité de chacun de ces éléments :</w:t>
@@ -588,45 +580,49 @@
         </w:tabs>
       </w:pPr>
       <w:r>
-        <w:tab/>
-      </w:r>
-    </w:p>
-    <w:p>
-      <w:pPr>
+        <w:t>JWT est constitué de trois parties distinctes :</w:t>
+      </w:r>
+    </w:p>
+    <w:p>
+      <w:pPr>
+        <w:numPr>
+          <w:ilvl w:val="0"/>
+          <w:numId w:val="4"/>
+        </w:numPr>
         <w:tabs>
           <w:tab w:val="left" w:leader="dot" w:pos="9072"/>
         </w:tabs>
       </w:pPr>
       <w:r>
-        <w:tab/>
-      </w:r>
-    </w:p>
-    <w:p>
-      <w:pPr>
-        <w:pStyle w:val="answerslines"/>
-      </w:pPr>
-      <w:r>
-        <w:tab/>
-      </w:r>
-    </w:p>
-    <w:p>
-      <w:pPr>
+        <w:t>L’en-tête JOSE (JSON Object Signing and Encryption) : eyJhbGciOiJIUzI1NiIsInR5cCI6IkpXVCJ9</w:t>
+      </w:r>
+    </w:p>
+    <w:p>
+      <w:pPr>
+        <w:numPr>
+          <w:ilvl w:val="0"/>
+          <w:numId w:val="4"/>
+        </w:numPr>
         <w:tabs>
           <w:tab w:val="left" w:leader="dot" w:pos="9072"/>
         </w:tabs>
       </w:pPr>
       <w:r>
-        <w:tab/>
-      </w:r>
-    </w:p>
-    <w:p>
-      <w:pPr>
+        <w:t>Le payload : eyJzdWIiOiIxMjM0NTY3ODkwIiwibmFtZSI6IkpvaG4gRG9lIiwiaXNBZG1pbiI6ZmFsc2V9</w:t>
+      </w:r>
+    </w:p>
+    <w:p>
+      <w:pPr>
+        <w:numPr>
+          <w:ilvl w:val="0"/>
+          <w:numId w:val="4"/>
+        </w:numPr>
         <w:tabs>
           <w:tab w:val="left" w:leader="dot" w:pos="9072"/>
         </w:tabs>
       </w:pPr>
       <w:r>
-        <w:tab/>
+        <w:t>La signature : EypViEDiJhjeuXgjtGdibxrFPFZyYKn-KqFeAw3c2No</w:t>
       </w:r>
     </w:p>
     <w:p>
@@ -636,6 +632,44 @@
         </w:tabs>
       </w:pPr>
       <w:r>
+        <w:t>Chaque partie est séparée d’un « . » avec l’en-tête JOSE et le payload encodés en base64url. La signature, quant à elle, est générée en fonction d’un secret ou d’une paire de clés cryptographiques.</w:t>
+      </w:r>
+    </w:p>
+    <w:p>
+      <w:pPr>
+        <w:pStyle w:val="Titre1"/>
+      </w:pPr>
+      <w:r>
+        <w:t>Type de jetons</w:t>
+      </w:r>
+    </w:p>
+    <w:p>
+      <w:r>
+        <w:t xml:space="preserve">Expliquer la différence entre un token </w:t>
+      </w:r>
+      <w:r>
+        <w:t>HS256 et RS256. Que permet l’un et l’autre non ?</w:t>
+      </w:r>
+    </w:p>
+    <w:p>
+      <w:pPr>
+        <w:pStyle w:val="answerslines"/>
+      </w:pPr>
+      <w:r>
+        <w:t>RS256 est asynchrone, alors que HS 256 est synchrone. (Asynchrone = 2 clés</w:t>
+      </w:r>
+      <w:r>
+        <w:t xml:space="preserve"> (une publique et une privée)</w:t>
+      </w:r>
+      <w:r>
+        <w:t xml:space="preserve">, synchrone = 1 clé) </w:t>
+      </w:r>
+    </w:p>
+    <w:p>
+      <w:pPr>
+        <w:pStyle w:val="answerslines"/>
+      </w:pPr>
+      <w:r>
         <w:tab/>
       </w:r>
     </w:p>
@@ -644,94 +678,44 @@
         <w:pStyle w:val="Titre1"/>
       </w:pPr>
       <w:r>
-        <w:t>Type de jetons</w:t>
-      </w:r>
-    </w:p>
-    <w:p>
-      <w:r>
-        <w:t xml:space="preserve">Expliquer la différence entre un </w:t>
-      </w:r>
-      <w:proofErr w:type="spellStart"/>
-      <w:r>
-        <w:t>token</w:t>
-      </w:r>
-      <w:proofErr w:type="spellEnd"/>
-      <w:r>
-        <w:t xml:space="preserve"> </w:t>
-      </w:r>
-      <w:r>
-        <w:t>HS256 et RS256. Que permet l’un et l’autre non ?</w:t>
+        <w:t>Perte de la cl</w:t>
+      </w:r>
+      <w:r>
+        <w:t>é secrète</w:t>
+      </w:r>
+    </w:p>
+    <w:p>
+      <w:r>
+        <w:t>Comment est-ce qu’un</w:t>
+      </w:r>
+      <w:r>
+        <w:t xml:space="preserve"> attaquant pourrait exploiter une clé secrète ou une clé privée </w:t>
+      </w:r>
+      <w:r>
+        <w:t xml:space="preserve">perdue </w:t>
+      </w:r>
+      <w:r>
+        <w:t>?</w:t>
       </w:r>
     </w:p>
     <w:p>
       <w:pPr>
         <w:pStyle w:val="answerslines"/>
-      </w:pPr>
-      <w:r>
-        <w:tab/>
-      </w:r>
+        <w:tabs>
+          <w:tab w:val="left" w:pos="495"/>
+        </w:tabs>
+      </w:pPr>
     </w:p>
     <w:p>
       <w:pPr>
         <w:pStyle w:val="answerslines"/>
-      </w:pPr>
-      <w:r>
-        <w:tab/>
-      </w:r>
-    </w:p>
-    <w:p>
-      <w:pPr>
-        <w:pStyle w:val="answerslines"/>
-      </w:pPr>
-      <w:r>
-        <w:tab/>
-      </w:r>
-    </w:p>
-    <w:p>
-      <w:pPr>
-        <w:pStyle w:val="Titre1"/>
-      </w:pPr>
-      <w:r>
-        <w:t>Perte de la cl</w:t>
-      </w:r>
-      <w:r>
-        <w:t>é secrète</w:t>
-      </w:r>
-    </w:p>
-    <w:p>
-      <w:r>
-        <w:t>Comment est-ce qu’un</w:t>
-      </w:r>
-      <w:r>
-        <w:t xml:space="preserve"> attaquant pourrait exploiter une clé secrète ou une clé privée </w:t>
-      </w:r>
-      <w:r>
-        <w:t xml:space="preserve">perdue </w:t>
-      </w:r>
-      <w:r>
-        <w:t>?</w:t>
-      </w:r>
-    </w:p>
-    <w:p>
-      <w:pPr>
-        <w:pStyle w:val="answerslines"/>
-      </w:pPr>
-      <w:r>
-        <w:tab/>
-      </w:r>
-    </w:p>
-    <w:p>
-      <w:pPr>
-        <w:pStyle w:val="answerslines"/>
-      </w:pPr>
-      <w:r>
-        <w:tab/>
-      </w:r>
-    </w:p>
-    <w:p>
-      <w:pPr>
-        <w:pStyle w:val="answerslines"/>
-      </w:pPr>
+        <w:tabs>
+          <w:tab w:val="left" w:pos="495"/>
+        </w:tabs>
+      </w:pPr>
+      <w:r>
+        <w:t xml:space="preserve">Usurpation d’identités </w:t>
+      </w:r>
       <w:r>
         <w:tab/>
       </w:r>
@@ -790,19 +774,9 @@
           <w:numId w:val="3"/>
         </w:numPr>
       </w:pPr>
-      <w:proofErr w:type="gramStart"/>
-      <w:r>
-        <w:t>base</w:t>
-      </w:r>
-      <w:proofErr w:type="gramEnd"/>
-      <w:r>
-        <w:t xml:space="preserve">64 -di input &gt; </w:t>
-      </w:r>
-      <w:proofErr w:type="spellStart"/>
-      <w:r>
-        <w:t>decoded</w:t>
-      </w:r>
-      <w:proofErr w:type="spellEnd"/>
+      <w:r>
+        <w:t>base64 -di input &gt; decoded</w:t>
+      </w:r>
     </w:p>
     <w:p>
       <w:pPr>
@@ -810,6 +784,9 @@
         <w:ind w:left="530"/>
       </w:pPr>
       <w:r>
+        <w:rPr>
+          <w:noProof/>
+        </w:rPr>
         <w:drawing>
           <wp:inline distT="0" distB="0" distL="0" distR="0" wp14:anchorId="7B2CF405" wp14:editId="1FB7E7C8">
             <wp:extent cx="5731510" cy="478790"/>
@@ -931,7 +908,266 @@
     <w:p>
       <w:pPr>
         <w:pStyle w:val="answerslines"/>
-      </w:pPr>
+        <w:tabs>
+          <w:tab w:val="left" w:pos="225"/>
+        </w:tabs>
+      </w:pPr>
+      <w:r>
+        <w:rPr>
+          <w:noProof/>
+        </w:rPr>
+        <mc:AlternateContent>
+          <mc:Choice Requires="wps">
+            <w:drawing>
+              <wp:anchor distT="45720" distB="45720" distL="114300" distR="114300" simplePos="0" relativeHeight="251659264" behindDoc="0" locked="0" layoutInCell="1" allowOverlap="1" wp14:anchorId="59D17A81" wp14:editId="58EE04C8">
+                <wp:simplePos x="0" y="0"/>
+                <wp:positionH relativeFrom="column">
+                  <wp:posOffset>2905125</wp:posOffset>
+                </wp:positionH>
+                <wp:positionV relativeFrom="paragraph">
+                  <wp:posOffset>6985</wp:posOffset>
+                </wp:positionV>
+                <wp:extent cx="2360930" cy="2162810"/>
+                <wp:effectExtent l="0" t="0" r="12700" b="27940"/>
+                <wp:wrapSquare wrapText="bothSides"/>
+                <wp:docPr id="217" name="Zone de texte 2"/>
+                <wp:cNvGraphicFramePr>
+                  <a:graphicFrameLocks xmlns:a="http://schemas.openxmlformats.org/drawingml/2006/main"/>
+                </wp:cNvGraphicFramePr>
+                <a:graphic xmlns:a="http://schemas.openxmlformats.org/drawingml/2006/main">
+                  <a:graphicData uri="http://schemas.microsoft.com/office/word/2010/wordprocessingShape">
+                    <wps:wsp>
+                      <wps:cNvSpPr txBox="1">
+                        <a:spLocks noChangeArrowheads="1"/>
+                      </wps:cNvSpPr>
+                      <wps:spPr bwMode="auto">
+                        <a:xfrm>
+                          <a:off x="0" y="0"/>
+                          <a:ext cx="2360930" cy="2162810"/>
+                        </a:xfrm>
+                        <a:prstGeom prst="rect">
+                          <a:avLst/>
+                        </a:prstGeom>
+                        <a:solidFill>
+                          <a:srgbClr val="FFFFFF"/>
+                        </a:solidFill>
+                        <a:ln w="9525">
+                          <a:solidFill>
+                            <a:srgbClr val="000000"/>
+                          </a:solidFill>
+                          <a:miter lim="800000"/>
+                          <a:headEnd/>
+                          <a:tailEnd/>
+                        </a:ln>
+                      </wps:spPr>
+                      <wps:txbx>
+                        <w:txbxContent>
+                          <w:p>
+                            <w:pPr>
+                              <w:rPr>
+                                <w:lang w:val="en-US"/>
+                              </w:rPr>
+                            </w:pPr>
+                            <w:r>
+                              <w:rPr>
+                                <w:lang w:val="en-US"/>
+                              </w:rPr>
+                              <w:t>{</w:t>
+                            </w:r>
+                          </w:p>
+                          <w:p>
+                            <w:pPr>
+                              <w:rPr>
+                                <w:lang w:val="en-US"/>
+                              </w:rPr>
+                            </w:pPr>
+                            <w:r>
+                              <w:rPr>
+                                <w:lang w:val="en-US"/>
+                              </w:rPr>
+                              <w:t xml:space="preserve">  "sub": "1234567890",</w:t>
+                            </w:r>
+                          </w:p>
+                          <w:p>
+                            <w:pPr>
+                              <w:rPr>
+                                <w:lang w:val="en-US"/>
+                              </w:rPr>
+                            </w:pPr>
+                            <w:r>
+                              <w:rPr>
+                                <w:lang w:val="en-US"/>
+                              </w:rPr>
+                              <w:t xml:space="preserve">  "name": "Sarah",</w:t>
+                            </w:r>
+                          </w:p>
+                          <w:p>
+                            <w:pPr>
+                              <w:rPr>
+                                <w:lang w:val="en-US"/>
+                              </w:rPr>
+                            </w:pPr>
+                            <w:r>
+                              <w:rPr>
+                                <w:lang w:val="en-US"/>
+                              </w:rPr>
+                              <w:t xml:space="preserve">  "admin": true,</w:t>
+                            </w:r>
+                          </w:p>
+                          <w:p>
+                            <w:r>
+                              <w:rPr>
+                                <w:lang w:val="en-US"/>
+                              </w:rPr>
+                              <w:t xml:space="preserve">  </w:t>
+                            </w:r>
+                            <w:r>
+                              <w:t>"iat": 1516239022</w:t>
+                            </w:r>
+                          </w:p>
+                          <w:p>
+                            <w:r>
+                              <w:t>}</w:t>
+                            </w:r>
+                          </w:p>
+                        </w:txbxContent>
+                      </wps:txbx>
+                      <wps:bodyPr rot="0" vert="horz" wrap="square" lIns="91440" tIns="45720" rIns="91440" bIns="45720" anchor="t" anchorCtr="0">
+                        <a:noAutofit/>
+                      </wps:bodyPr>
+                    </wps:wsp>
+                  </a:graphicData>
+                </a:graphic>
+                <wp14:sizeRelH relativeFrom="margin">
+                  <wp14:pctWidth>40000</wp14:pctWidth>
+                </wp14:sizeRelH>
+                <wp14:sizeRelV relativeFrom="margin">
+                  <wp14:pctHeight>0</wp14:pctHeight>
+                </wp14:sizeRelV>
+              </wp:anchor>
+            </w:drawing>
+          </mc:Choice>
+          <mc:Fallback>
+            <w:pict>
+              <v:shapetype w14:anchorId="59D17A81" id="_x0000_t202" coordsize="21600,21600" o:spt="202" path="m,l,21600r21600,l21600,xe">
+                <v:stroke joinstyle="miter"/>
+                <v:path gradientshapeok="t" o:connecttype="rect"/>
+              </v:shapetype>
+              <v:shape id="Zone de texte 2" o:spid="_x0000_s1026" type="#_x0000_t202" style="position:absolute;margin-left:228.75pt;margin-top:.55pt;width:185.9pt;height:170.3pt;z-index:251659264;visibility:visible;mso-wrap-style:square;mso-width-percent:400;mso-height-percent:0;mso-wrap-distance-left:9pt;mso-wrap-distance-top:3.6pt;mso-wrap-distance-right:9pt;mso-wrap-distance-bottom:3.6pt;mso-position-horizontal:absolute;mso-position-horizontal-relative:text;mso-position-vertical:absolute;mso-position-vertical-relative:text;mso-width-percent:400;mso-height-percent:0;mso-width-relative:margin;mso-height-relative:margin;v-text-anchor:top" o:gfxdata="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">
+                <v:textbox>
+                  <w:txbxContent>
+                    <w:p>
+                      <w:pPr>
+                        <w:rPr>
+                          <w:lang w:val="en-US"/>
+                        </w:rPr>
+                      </w:pPr>
+                      <w:r>
+                        <w:rPr>
+                          <w:lang w:val="en-US"/>
+                        </w:rPr>
+                        <w:t>{</w:t>
+                      </w:r>
+                    </w:p>
+                    <w:p>
+                      <w:pPr>
+                        <w:rPr>
+                          <w:lang w:val="en-US"/>
+                        </w:rPr>
+                      </w:pPr>
+                      <w:r>
+                        <w:rPr>
+                          <w:lang w:val="en-US"/>
+                        </w:rPr>
+                        <w:t xml:space="preserve">  "sub": "1234567890",</w:t>
+                      </w:r>
+                    </w:p>
+                    <w:p>
+                      <w:pPr>
+                        <w:rPr>
+                          <w:lang w:val="en-US"/>
+                        </w:rPr>
+                      </w:pPr>
+                      <w:r>
+                        <w:rPr>
+                          <w:lang w:val="en-US"/>
+                        </w:rPr>
+                        <w:t xml:space="preserve">  "name": "Sarah",</w:t>
+                      </w:r>
+                    </w:p>
+                    <w:p>
+                      <w:pPr>
+                        <w:rPr>
+                          <w:lang w:val="en-US"/>
+                        </w:rPr>
+                      </w:pPr>
+                      <w:r>
+                        <w:rPr>
+                          <w:lang w:val="en-US"/>
+                        </w:rPr>
+                        <w:t xml:space="preserve">  "admin": true,</w:t>
+                      </w:r>
+                    </w:p>
+                    <w:p>
+                      <w:r>
+                        <w:rPr>
+                          <w:lang w:val="en-US"/>
+                        </w:rPr>
+                        <w:t xml:space="preserve">  </w:t>
+                      </w:r>
+                      <w:r>
+                        <w:t>"iat": 1516239022</w:t>
+                      </w:r>
+                    </w:p>
+                    <w:p>
+                      <w:r>
+                        <w:t>}</w:t>
+                      </w:r>
+                    </w:p>
+                  </w:txbxContent>
+                </v:textbox>
+                <w10:wrap type="square"/>
+              </v:shape>
+            </w:pict>
+          </mc:Fallback>
+        </mc:AlternateContent>
+      </w:r>
+      <w:r>
+        <w:t>{</w:t>
+      </w:r>
+    </w:p>
+    <w:p>
+      <w:pPr>
+        <w:pStyle w:val="answerslines"/>
+        <w:tabs>
+          <w:tab w:val="left" w:pos="225"/>
+        </w:tabs>
+      </w:pPr>
+      <w:r>
+        <w:t xml:space="preserve">  "alg": "RS256",</w:t>
+      </w:r>
+    </w:p>
+    <w:p>
+      <w:pPr>
+        <w:pStyle w:val="answerslines"/>
+        <w:tabs>
+          <w:tab w:val="left" w:pos="225"/>
+        </w:tabs>
+      </w:pPr>
+      <w:r>
+        <w:t xml:space="preserve">  "typ": "JWT"</w:t>
+      </w:r>
+    </w:p>
+    <w:p>
+      <w:pPr>
+        <w:pStyle w:val="answerslines"/>
+        <w:tabs>
+          <w:tab w:val="left" w:pos="225"/>
+        </w:tabs>
+      </w:pPr>
+      <w:r>
+        <w:t>}</w:t>
+      </w:r>
       <w:r>
         <w:tab/>
       </w:r>
@@ -941,6 +1177,7 @@
         <w:pStyle w:val="answerslines"/>
       </w:pPr>
       <w:r>
+        <w:lastRenderedPageBreak/>
         <w:tab/>
       </w:r>
     </w:p>
@@ -949,14 +1186,6 @@
         <w:pStyle w:val="answerslines"/>
       </w:pPr>
       <w:r>
-        <w:tab/>
-      </w:r>
-    </w:p>
-    <w:p>
-      <w:pPr>
-        <w:pStyle w:val="answerslines"/>
-      </w:pPr>
-      <w:r>
         <w:t>Est-ce que la s</w:t>
       </w:r>
       <w:r>
@@ -965,19 +1194,27 @@
     </w:p>
     <w:p>
       <w:pPr>
-        <w:pStyle w:val="answerslines"/>
-      </w:pPr>
-      <w:r>
-        <w:tab/>
-      </w:r>
-    </w:p>
-    <w:p>
-      <w:pPr>
         <w:spacing w:line="259" w:lineRule="auto"/>
       </w:pPr>
       <w:r>
+        <w:t>On n’a pas</w:t>
+      </w:r>
+      <w:r>
+        <w:t xml:space="preserve"> la clé publique pour vérifier la signature donc on n’est pas en mesure de faire la vérification.</w:t>
+      </w:r>
+    </w:p>
+    <w:p>
+      <w:pPr>
+        <w:spacing w:line="259" w:lineRule="auto"/>
+      </w:pPr>
+      <w:r>
         <w:br w:type="page"/>
       </w:r>
+    </w:p>
+    <w:p>
+      <w:pPr>
+        <w:spacing w:line="259" w:lineRule="auto"/>
+      </w:pPr>
     </w:p>
     <w:p>
       <w:r>
@@ -985,7 +1222,6 @@
           <w:b/>
           <w:bCs/>
         </w:rPr>
-        <w:lastRenderedPageBreak/>
         <w:t>Jeton 2</w:t>
       </w:r>
       <w:r>
@@ -1010,7 +1246,233 @@
         <w:pStyle w:val="answerslines"/>
       </w:pPr>
       <w:r>
-        <w:tab/>
+        <w:rPr>
+          <w:noProof/>
+        </w:rPr>
+        <mc:AlternateContent>
+          <mc:Choice Requires="wps">
+            <w:drawing>
+              <wp:anchor distT="45720" distB="45720" distL="114300" distR="114300" simplePos="0" relativeHeight="251661312" behindDoc="0" locked="0" layoutInCell="1" allowOverlap="1" wp14:anchorId="4443685A" wp14:editId="7FC637A6">
+                <wp:simplePos x="0" y="0"/>
+                <wp:positionH relativeFrom="column">
+                  <wp:posOffset>3067050</wp:posOffset>
+                </wp:positionH>
+                <wp:positionV relativeFrom="paragraph">
+                  <wp:posOffset>13970</wp:posOffset>
+                </wp:positionV>
+                <wp:extent cx="2360930" cy="2162810"/>
+                <wp:effectExtent l="0" t="0" r="12700" b="27940"/>
+                <wp:wrapSquare wrapText="bothSides"/>
+                <wp:docPr id="1714433614" name="Zone de texte 2"/>
+                <wp:cNvGraphicFramePr>
+                  <a:graphicFrameLocks xmlns:a="http://schemas.openxmlformats.org/drawingml/2006/main"/>
+                </wp:cNvGraphicFramePr>
+                <a:graphic xmlns:a="http://schemas.openxmlformats.org/drawingml/2006/main">
+                  <a:graphicData uri="http://schemas.microsoft.com/office/word/2010/wordprocessingShape">
+                    <wps:wsp>
+                      <wps:cNvSpPr txBox="1">
+                        <a:spLocks noChangeArrowheads="1"/>
+                      </wps:cNvSpPr>
+                      <wps:spPr bwMode="auto">
+                        <a:xfrm>
+                          <a:off x="0" y="0"/>
+                          <a:ext cx="2360930" cy="2162810"/>
+                        </a:xfrm>
+                        <a:prstGeom prst="rect">
+                          <a:avLst/>
+                        </a:prstGeom>
+                        <a:solidFill>
+                          <a:srgbClr val="FFFFFF"/>
+                        </a:solidFill>
+                        <a:ln w="9525">
+                          <a:solidFill>
+                            <a:srgbClr val="000000"/>
+                          </a:solidFill>
+                          <a:miter lim="800000"/>
+                          <a:headEnd/>
+                          <a:tailEnd/>
+                        </a:ln>
+                      </wps:spPr>
+                      <wps:txbx>
+                        <w:txbxContent>
+                          <w:p>
+                            <w:pPr>
+                              <w:rPr>
+                                <w:lang w:val="en-US"/>
+                              </w:rPr>
+                            </w:pPr>
+                            <w:r>
+                              <w:rPr>
+                                <w:lang w:val="en-US"/>
+                              </w:rPr>
+                              <w:t>{</w:t>
+                            </w:r>
+                          </w:p>
+                          <w:p>
+                            <w:pPr>
+                              <w:rPr>
+                                <w:lang w:val="en-US"/>
+                              </w:rPr>
+                            </w:pPr>
+                            <w:r>
+                              <w:rPr>
+                                <w:lang w:val="en-US"/>
+                              </w:rPr>
+                              <w:t xml:space="preserve">  "sub": "1234567890",</w:t>
+                            </w:r>
+                          </w:p>
+                          <w:p>
+                            <w:pPr>
+                              <w:rPr>
+                                <w:lang w:val="en-US"/>
+                              </w:rPr>
+                            </w:pPr>
+                            <w:r>
+                              <w:rPr>
+                                <w:lang w:val="en-US"/>
+                              </w:rPr>
+                              <w:t xml:space="preserve">  "name": "John",</w:t>
+                            </w:r>
+                          </w:p>
+                          <w:p>
+                            <w:pPr>
+                              <w:rPr>
+                                <w:lang w:val="en-US"/>
+                              </w:rPr>
+                            </w:pPr>
+                            <w:r>
+                              <w:rPr>
+                                <w:lang w:val="en-US"/>
+                              </w:rPr>
+                              <w:t xml:space="preserve">  "magaadmin": true,</w:t>
+                            </w:r>
+                          </w:p>
+                          <w:p>
+                            <w:pPr>
+                              <w:rPr>
+                                <w:lang w:val="en-US"/>
+                              </w:rPr>
+                            </w:pPr>
+                            <w:r>
+                              <w:rPr>
+                                <w:lang w:val="en-US"/>
+                              </w:rPr>
+                              <w:t xml:space="preserve">  "iat": 1516239022</w:t>
+                            </w:r>
+                          </w:p>
+                          <w:p>
+                            <w:r>
+                              <w:rPr>
+                                <w:lang w:val="en-US"/>
+                              </w:rPr>
+                              <w:t>}</w:t>
+                            </w:r>
+                          </w:p>
+                        </w:txbxContent>
+                      </wps:txbx>
+                      <wps:bodyPr rot="0" vert="horz" wrap="square" lIns="91440" tIns="45720" rIns="91440" bIns="45720" anchor="t" anchorCtr="0">
+                        <a:noAutofit/>
+                      </wps:bodyPr>
+                    </wps:wsp>
+                  </a:graphicData>
+                </a:graphic>
+                <wp14:sizeRelH relativeFrom="margin">
+                  <wp14:pctWidth>40000</wp14:pctWidth>
+                </wp14:sizeRelH>
+                <wp14:sizeRelV relativeFrom="margin">
+                  <wp14:pctHeight>0</wp14:pctHeight>
+                </wp14:sizeRelV>
+              </wp:anchor>
+            </w:drawing>
+          </mc:Choice>
+          <mc:Fallback>
+            <w:pict>
+              <v:shape w14:anchorId="4443685A" id="_x0000_s1027" type="#_x0000_t202" style="position:absolute;margin-left:241.5pt;margin-top:1.1pt;width:185.9pt;height:170.3pt;z-index:251661312;visibility:visible;mso-wrap-style:square;mso-width-percent:400;mso-height-percent:0;mso-wrap-distance-left:9pt;mso-wrap-distance-top:3.6pt;mso-wrap-distance-right:9pt;mso-wrap-distance-bottom:3.6pt;mso-position-horizontal:absolute;mso-position-horizontal-relative:text;mso-position-vertical:absolute;mso-position-vertical-relative:text;mso-width-percent:400;mso-height-percent:0;mso-width-relative:margin;mso-height-relative:margin;v-text-anchor:top" o:gfxdata="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">
+                <v:textbox>
+                  <w:txbxContent>
+                    <w:p>
+                      <w:pPr>
+                        <w:rPr>
+                          <w:lang w:val="en-US"/>
+                        </w:rPr>
+                      </w:pPr>
+                      <w:r>
+                        <w:rPr>
+                          <w:lang w:val="en-US"/>
+                        </w:rPr>
+                        <w:t>{</w:t>
+                      </w:r>
+                    </w:p>
+                    <w:p>
+                      <w:pPr>
+                        <w:rPr>
+                          <w:lang w:val="en-US"/>
+                        </w:rPr>
+                      </w:pPr>
+                      <w:r>
+                        <w:rPr>
+                          <w:lang w:val="en-US"/>
+                        </w:rPr>
+                        <w:t xml:space="preserve">  "sub": "1234567890",</w:t>
+                      </w:r>
+                    </w:p>
+                    <w:p>
+                      <w:pPr>
+                        <w:rPr>
+                          <w:lang w:val="en-US"/>
+                        </w:rPr>
+                      </w:pPr>
+                      <w:r>
+                        <w:rPr>
+                          <w:lang w:val="en-US"/>
+                        </w:rPr>
+                        <w:t xml:space="preserve">  "name": "John",</w:t>
+                      </w:r>
+                    </w:p>
+                    <w:p>
+                      <w:pPr>
+                        <w:rPr>
+                          <w:lang w:val="en-US"/>
+                        </w:rPr>
+                      </w:pPr>
+                      <w:r>
+                        <w:rPr>
+                          <w:lang w:val="en-US"/>
+                        </w:rPr>
+                        <w:t xml:space="preserve">  "magaadmin": true,</w:t>
+                      </w:r>
+                    </w:p>
+                    <w:p>
+                      <w:pPr>
+                        <w:rPr>
+                          <w:lang w:val="en-US"/>
+                        </w:rPr>
+                      </w:pPr>
+                      <w:r>
+                        <w:rPr>
+                          <w:lang w:val="en-US"/>
+                        </w:rPr>
+                        <w:t xml:space="preserve">  "iat": 1516239022</w:t>
+                      </w:r>
+                    </w:p>
+                    <w:p>
+                      <w:r>
+                        <w:rPr>
+                          <w:lang w:val="en-US"/>
+                        </w:rPr>
+                        <w:t>}</w:t>
+                      </w:r>
+                    </w:p>
+                  </w:txbxContent>
+                </v:textbox>
+                <w10:wrap type="square"/>
+              </v:shape>
+            </w:pict>
+          </mc:Fallback>
+        </mc:AlternateContent>
+      </w:r>
+      <w:r>
+        <w:t>{</w:t>
       </w:r>
     </w:p>
     <w:p>
@@ -1018,7 +1480,7 @@
         <w:pStyle w:val="answerslines"/>
       </w:pPr>
       <w:r>
-        <w:tab/>
+        <w:t xml:space="preserve">  "alg": "RS256",</w:t>
       </w:r>
     </w:p>
     <w:p>
@@ -1026,18 +1488,31 @@
         <w:pStyle w:val="answerslines"/>
       </w:pPr>
       <w:r>
-        <w:tab/>
+        <w:t xml:space="preserve">  "typ": "JWT"</w:t>
       </w:r>
     </w:p>
     <w:p>
       <w:pPr>
         <w:pStyle w:val="answerslines"/>
       </w:pPr>
+      <w:r>
+        <w:t>}</w:t>
+      </w:r>
     </w:p>
     <w:p>
       <w:pPr>
         <w:pStyle w:val="answerslines"/>
       </w:pPr>
+    </w:p>
+    <w:p>
+      <w:pPr>
+        <w:pStyle w:val="answerslines"/>
+      </w:pPr>
+    </w:p>
+    <w:p>
+      <w:pPr>
+        <w:pStyle w:val="answerslines"/>
+      </w:pPr>
       <w:r>
         <w:t>Est-ce que la s</w:t>
       </w:r>
@@ -1050,7 +1525,7 @@
         <w:pStyle w:val="answerslines"/>
       </w:pPr>
       <w:r>
-        <w:tab/>
+        <w:t>Même situation, on n’a pas la clé publique pour vérifier.</w:t>
       </w:r>
     </w:p>
     <w:p>
@@ -1077,7 +1552,7 @@
         <w:pStyle w:val="answerslines"/>
       </w:pPr>
       <w:r>
-        <w:tab/>
+        <w:t>On ne peut malheureusement rien imaginer.</w:t>
       </w:r>
     </w:p>
     <w:p>
@@ -1085,12 +1560,6 @@
         <w:pStyle w:val="answerslines"/>
       </w:pPr>
     </w:p>
-    <w:p>
-      <w:pPr>
-        <w:pStyle w:val="answerslines"/>
-      </w:pPr>
-    </w:p>
-    <w:p/>
     <w:p>
       <w:pPr>
         <w:pStyle w:val="Titre2"/>
@@ -1113,7 +1582,7 @@
 </file>
 
 <file path=word/endnotes.xml><?xml version="1.0" encoding="utf-8"?>
-<w:endnotes xmlns:wpc="http://schemas.microsoft.com/office/word/2010/wordprocessingCanvas" xmlns:cx="http://schemas.microsoft.com/office/drawing/2014/chartex" xmlns:cx1="http://schemas.microsoft.com/office/drawing/2015/9/8/chartex" xmlns:cx2="http://schemas.microsoft.com/office/drawing/2015/10/21/chartex" xmlns:cx3="http://schemas.microsoft.com/office/drawing/2016/5/9/chartex" xmlns:cx4="http://schemas.microsoft.com/office/drawing/2016/5/10/chartex" xmlns:cx5="http://schemas.microsoft.com/office/drawing/2016/5/11/chartex" xmlns:cx6="http://schemas.microsoft.com/office/drawing/2016/5/12/chartex" xmlns:cx7="http://schemas.microsoft.com/office/drawing/2016/5/13/chartex" xmlns:cx8="http://schemas.microsoft.com/office/drawing/2016/5/14/chartex" xmlns:mc="http://schemas.openxmlformats.org/markup-compatibility/2006" xmlns:aink="http://schemas.microsoft.com/office/drawing/2016/ink" xmlns:am3d="http://schemas.microsoft.com/office/drawing/2017/model3d" xmlns:o="urn:schemas-microsoft-com:office:office" xmlns:oel="http://schemas.microsoft.com/office/2019/extlst" xmlns:r="http://schemas.openxmlformats.org/officeDocument/2006/relationships" xmlns:m="http://schemas.openxmlformats.org/officeDocument/2006/math" xmlns:v="urn:schemas-microsoft-com:vml" xmlns:wp14="http://schemas.microsoft.com/office/word/2010/wordprocessingDrawing" xmlns:wp="http://schemas.openxmlformats.org/drawingml/2006/wordprocessingDrawing" xmlns:w10="urn:schemas-microsoft-com:office:word" xmlns:w="http://schemas.openxmlformats.org/wordprocessingml/2006/main" xmlns:w14="http://schemas.microsoft.com/office/word/2010/wordml" xmlns:w15="http://schemas.microsoft.com/office/word/2012/wordml" xmlns:w16cex="http://schemas.microsoft.com/office/word/2018/wordml/cex" xmlns:w16cid="http://schemas.microsoft.com/office/word/2016/wordml/cid" xmlns:w16="http://schemas.microsoft.com/office/word/2018/wordml" xmlns:w16du="http://schemas.microsoft.com/office/word/2023/wordml/word16du" xmlns:w16sdtdh="http://schemas.microsoft.com/office/word/2020/wordml/sdtdatahash" xmlns:w16sdtfl="http://schemas.microsoft.com/office/word/2024/wordml/sdtformatlock" xmlns:w16se="http://schemas.microsoft.com/office/word/2015/wordml/symex" xmlns:wpg="http://schemas.microsoft.com/office/word/2010/wordprocessingGroup" xmlns:wpi="http://schemas.microsoft.com/office/word/2010/wordprocessingInk" xmlns:wne="http://schemas.microsoft.com/office/word/2006/wordml" xmlns:wps="http://schemas.microsoft.com/office/word/2010/wordprocessingShape" mc:Ignorable="w14 w15 w16se w16cid w16 w16cex w16sdtdh w16sdtfl w16du wp14">
+<w:endnotes xmlns:wpc="http://schemas.microsoft.com/office/word/2010/wordprocessingCanvas" xmlns:cx="http://schemas.microsoft.com/office/drawing/2014/chartex" xmlns:cx1="http://schemas.microsoft.com/office/drawing/2015/9/8/chartex" xmlns:cx2="http://schemas.microsoft.com/office/drawing/2015/10/21/chartex" xmlns:cx3="http://schemas.microsoft.com/office/drawing/2016/5/9/chartex" xmlns:cx4="http://schemas.microsoft.com/office/drawing/2016/5/10/chartex" xmlns:cx5="http://schemas.microsoft.com/office/drawing/2016/5/11/chartex" xmlns:cx6="http://schemas.microsoft.com/office/drawing/2016/5/12/chartex" xmlns:cx7="http://schemas.microsoft.com/office/drawing/2016/5/13/chartex" xmlns:cx8="http://schemas.microsoft.com/office/drawing/2016/5/14/chartex" xmlns:mc="http://schemas.openxmlformats.org/markup-compatibility/2006" xmlns:aink="http://schemas.microsoft.com/office/drawing/2016/ink" xmlns:am3d="http://schemas.microsoft.com/office/drawing/2017/model3d" xmlns:o="urn:schemas-microsoft-com:office:office" xmlns:oel="http://schemas.microsoft.com/office/2019/extlst" xmlns:r="http://schemas.openxmlformats.org/officeDocument/2006/relationships" xmlns:m="http://schemas.openxmlformats.org/officeDocument/2006/math" xmlns:v="urn:schemas-microsoft-com:vml" xmlns:wp14="http://schemas.microsoft.com/office/word/2010/wordprocessingDrawing" xmlns:wp="http://schemas.openxmlformats.org/drawingml/2006/wordprocessingDrawing" xmlns:w10="urn:schemas-microsoft-com:office:word" xmlns:w="http://schemas.openxmlformats.org/wordprocessingml/2006/main" xmlns:w14="http://schemas.microsoft.com/office/word/2010/wordml" xmlns:w15="http://schemas.microsoft.com/office/word/2012/wordml" xmlns:w16cex="http://schemas.microsoft.com/office/word/2018/wordml/cex" xmlns:w16cid="http://schemas.microsoft.com/office/word/2016/wordml/cid" xmlns:w16="http://schemas.microsoft.com/office/word/2018/wordml" xmlns:w16sdtdh="http://schemas.microsoft.com/office/word/2020/wordml/sdtdatahash" xmlns:w16se="http://schemas.microsoft.com/office/word/2015/wordml/symex" xmlns:wpg="http://schemas.microsoft.com/office/word/2010/wordprocessingGroup" xmlns:wpi="http://schemas.microsoft.com/office/word/2010/wordprocessingInk" xmlns:wne="http://schemas.microsoft.com/office/word/2006/wordml" xmlns:wps="http://schemas.microsoft.com/office/word/2010/wordprocessingShape" mc:Ignorable="w14 w15 w16se w16cid w16 w16cex w16sdtdh wp14">
   <w:endnote w:type="separator" w:id="-1">
     <w:p>
       <w:pPr>
@@ -1138,7 +1607,7 @@
 </file>
 
 <file path=word/footer1.xml><?xml version="1.0" encoding="utf-8"?>
-<w:ftr xmlns:wpc="http://schemas.microsoft.com/office/word/2010/wordprocessingCanvas" xmlns:cx="http://schemas.microsoft.com/office/drawing/2014/chartex" xmlns:cx1="http://schemas.microsoft.com/office/drawing/2015/9/8/chartex" xmlns:cx2="http://schemas.microsoft.com/office/drawing/2015/10/21/chartex" xmlns:cx3="http://schemas.microsoft.com/office/drawing/2016/5/9/chartex" xmlns:cx4="http://schemas.microsoft.com/office/drawing/2016/5/10/chartex" xmlns:cx5="http://schemas.microsoft.com/office/drawing/2016/5/11/chartex" xmlns:cx6="http://schemas.microsoft.com/office/drawing/2016/5/12/chartex" xmlns:cx7="http://schemas.microsoft.com/office/drawing/2016/5/13/chartex" xmlns:cx8="http://schemas.microsoft.com/office/drawing/2016/5/14/chartex" xmlns:mc="http://schemas.openxmlformats.org/markup-compatibility/2006" xmlns:aink="http://schemas.microsoft.com/office/drawing/2016/ink" xmlns:am3d="http://schemas.microsoft.com/office/drawing/2017/model3d" xmlns:o="urn:schemas-microsoft-com:office:office" xmlns:oel="http://schemas.microsoft.com/office/2019/extlst" xmlns:r="http://schemas.openxmlformats.org/officeDocument/2006/relationships" xmlns:m="http://schemas.openxmlformats.org/officeDocument/2006/math" xmlns:v="urn:schemas-microsoft-com:vml" xmlns:wp14="http://schemas.microsoft.com/office/word/2010/wordprocessingDrawing" xmlns:wp="http://schemas.openxmlformats.org/drawingml/2006/wordprocessingDrawing" xmlns:w10="urn:schemas-microsoft-com:office:word" xmlns:w="http://schemas.openxmlformats.org/wordprocessingml/2006/main" xmlns:w14="http://schemas.microsoft.com/office/word/2010/wordml" xmlns:w15="http://schemas.microsoft.com/office/word/2012/wordml" xmlns:w16cex="http://schemas.microsoft.com/office/word/2018/wordml/cex" xmlns:w16cid="http://schemas.microsoft.com/office/word/2016/wordml/cid" xmlns:w16="http://schemas.microsoft.com/office/word/2018/wordml" xmlns:w16du="http://schemas.microsoft.com/office/word/2023/wordml/word16du" xmlns:w16sdtdh="http://schemas.microsoft.com/office/word/2020/wordml/sdtdatahash" xmlns:w16sdtfl="http://schemas.microsoft.com/office/word/2024/wordml/sdtformatlock" xmlns:w16se="http://schemas.microsoft.com/office/word/2015/wordml/symex" xmlns:wpg="http://schemas.microsoft.com/office/word/2010/wordprocessingGroup" xmlns:wpi="http://schemas.microsoft.com/office/word/2010/wordprocessingInk" xmlns:wne="http://schemas.microsoft.com/office/word/2006/wordml" xmlns:wps="http://schemas.microsoft.com/office/word/2010/wordprocessingShape" mc:Ignorable="w14 w15 w16se w16cid w16 w16cex w16sdtdh w16sdtfl w16du wp14">
+<w:ftr xmlns:wpc="http://schemas.microsoft.com/office/word/2010/wordprocessingCanvas" xmlns:cx="http://schemas.microsoft.com/office/drawing/2014/chartex" xmlns:cx1="http://schemas.microsoft.com/office/drawing/2015/9/8/chartex" xmlns:cx2="http://schemas.microsoft.com/office/drawing/2015/10/21/chartex" xmlns:cx3="http://schemas.microsoft.com/office/drawing/2016/5/9/chartex" xmlns:cx4="http://schemas.microsoft.com/office/drawing/2016/5/10/chartex" xmlns:cx5="http://schemas.microsoft.com/office/drawing/2016/5/11/chartex" xmlns:cx6="http://schemas.microsoft.com/office/drawing/2016/5/12/chartex" xmlns:cx7="http://schemas.microsoft.com/office/drawing/2016/5/13/chartex" xmlns:cx8="http://schemas.microsoft.com/office/drawing/2016/5/14/chartex" xmlns:mc="http://schemas.openxmlformats.org/markup-compatibility/2006" xmlns:aink="http://schemas.microsoft.com/office/drawing/2016/ink" xmlns:am3d="http://schemas.microsoft.com/office/drawing/2017/model3d" xmlns:o="urn:schemas-microsoft-com:office:office" xmlns:oel="http://schemas.microsoft.com/office/2019/extlst" xmlns:r="http://schemas.openxmlformats.org/officeDocument/2006/relationships" xmlns:m="http://schemas.openxmlformats.org/officeDocument/2006/math" xmlns:v="urn:schemas-microsoft-com:vml" xmlns:wp14="http://schemas.microsoft.com/office/word/2010/wordprocessingDrawing" xmlns:wp="http://schemas.openxmlformats.org/drawingml/2006/wordprocessingDrawing" xmlns:w10="urn:schemas-microsoft-com:office:word" xmlns:w="http://schemas.openxmlformats.org/wordprocessingml/2006/main" xmlns:w14="http://schemas.microsoft.com/office/word/2010/wordml" xmlns:w15="http://schemas.microsoft.com/office/word/2012/wordml" xmlns:w16cex="http://schemas.microsoft.com/office/word/2018/wordml/cex" xmlns:w16cid="http://schemas.microsoft.com/office/word/2016/wordml/cid" xmlns:w16="http://schemas.microsoft.com/office/word/2018/wordml" xmlns:w16sdtdh="http://schemas.microsoft.com/office/word/2020/wordml/sdtdatahash" xmlns:w16se="http://schemas.microsoft.com/office/word/2015/wordml/symex" xmlns:wpg="http://schemas.microsoft.com/office/word/2010/wordprocessingGroup" xmlns:wpi="http://schemas.microsoft.com/office/word/2010/wordprocessingInk" xmlns:wne="http://schemas.microsoft.com/office/word/2006/wordml" xmlns:wps="http://schemas.microsoft.com/office/word/2010/wordprocessingShape" mc:Ignorable="w14 w15 w16se w16cid w16 w16cex w16sdtdh wp14">
   <w:tbl>
     <w:tblPr>
       <w:tblW w:w="5000" w:type="pct"/>
@@ -1172,59 +1641,13 @@
               <w:lang w:val="de-CH"/>
             </w:rPr>
           </w:pPr>
-          <w:proofErr w:type="spellStart"/>
           <w:r>
             <w:rPr>
               <w:rFonts w:cs="Arial"/>
               <w:szCs w:val="16"/>
               <w:lang w:val="de-CH"/>
             </w:rPr>
-            <w:t>Expliquer</w:t>
-          </w:r>
-          <w:proofErr w:type="spellEnd"/>
-          <w:r>
-            <w:rPr>
-              <w:rFonts w:cs="Arial"/>
-              <w:szCs w:val="16"/>
-              <w:lang w:val="de-CH"/>
-            </w:rPr>
-            <w:t xml:space="preserve"> </w:t>
-          </w:r>
-          <w:proofErr w:type="spellStart"/>
-          <w:r>
-            <w:rPr>
-              <w:rFonts w:cs="Arial"/>
-              <w:szCs w:val="16"/>
-              <w:lang w:val="de-CH"/>
-            </w:rPr>
-            <w:t>les</w:t>
-          </w:r>
-          <w:proofErr w:type="spellEnd"/>
-          <w:r>
-            <w:rPr>
-              <w:rFonts w:cs="Arial"/>
-              <w:szCs w:val="16"/>
-              <w:lang w:val="de-CH"/>
-            </w:rPr>
-            <w:t xml:space="preserve"> </w:t>
-          </w:r>
-          <w:proofErr w:type="spellStart"/>
-          <w:r>
-            <w:rPr>
-              <w:rFonts w:cs="Arial"/>
-              <w:szCs w:val="16"/>
-              <w:lang w:val="de-CH"/>
-            </w:rPr>
-            <w:t>jetons</w:t>
-          </w:r>
-          <w:proofErr w:type="spellEnd"/>
-          <w:r>
-            <w:rPr>
-              <w:rFonts w:cs="Arial"/>
-              <w:szCs w:val="16"/>
-              <w:lang w:val="de-CH"/>
-            </w:rPr>
-            <w:t xml:space="preserve"> JWT</w:t>
+            <w:t>Expliquer les jetons JWT</w:t>
           </w:r>
         </w:p>
       </w:tc>
@@ -1411,7 +1834,7 @@
 </file>
 
 <file path=word/footnotes.xml><?xml version="1.0" encoding="utf-8"?>
-<w:footnotes xmlns:wpc="http://schemas.microsoft.com/office/word/2010/wordprocessingCanvas" xmlns:cx="http://schemas.microsoft.com/office/drawing/2014/chartex" xmlns:cx1="http://schemas.microsoft.com/office/drawing/2015/9/8/chartex" xmlns:cx2="http://schemas.microsoft.com/office/drawing/2015/10/21/chartex" xmlns:cx3="http://schemas.microsoft.com/office/drawing/2016/5/9/chartex" xmlns:cx4="http://schemas.microsoft.com/office/drawing/2016/5/10/chartex" xmlns:cx5="http://schemas.microsoft.com/office/drawing/2016/5/11/chartex" xmlns:cx6="http://schemas.microsoft.com/office/drawing/2016/5/12/chartex" xmlns:cx7="http://schemas.microsoft.com/office/drawing/2016/5/13/chartex" xmlns:cx8="http://schemas.microsoft.com/office/drawing/2016/5/14/chartex" xmlns:mc="http://schemas.openxmlformats.org/markup-compatibility/2006" xmlns:aink="http://schemas.microsoft.com/office/drawing/2016/ink" xmlns:am3d="http://schemas.microsoft.com/office/drawing/2017/model3d" xmlns:o="urn:schemas-microsoft-com:office:office" xmlns:oel="http://schemas.microsoft.com/office/2019/extlst" xmlns:r="http://schemas.openxmlformats.org/officeDocument/2006/relationships" xmlns:m="http://schemas.openxmlformats.org/officeDocument/2006/math" xmlns:v="urn:schemas-microsoft-com:vml" xmlns:wp14="http://schemas.microsoft.com/office/word/2010/wordprocessingDrawing" xmlns:wp="http://schemas.openxmlformats.org/drawingml/2006/wordprocessingDrawing" xmlns:w10="urn:schemas-microsoft-com:office:word" xmlns:w="http://schemas.openxmlformats.org/wordprocessingml/2006/main" xmlns:w14="http://schemas.microsoft.com/office/word/2010/wordml" xmlns:w15="http://schemas.microsoft.com/office/word/2012/wordml" xmlns:w16cex="http://schemas.microsoft.com/office/word/2018/wordml/cex" xmlns:w16cid="http://schemas.microsoft.com/office/word/2016/wordml/cid" xmlns:w16="http://schemas.microsoft.com/office/word/2018/wordml" xmlns:w16du="http://schemas.microsoft.com/office/word/2023/wordml/word16du" xmlns:w16sdtdh="http://schemas.microsoft.com/office/word/2020/wordml/sdtdatahash" xmlns:w16sdtfl="http://schemas.microsoft.com/office/word/2024/wordml/sdtformatlock" xmlns:w16se="http://schemas.microsoft.com/office/word/2015/wordml/symex" xmlns:wpg="http://schemas.microsoft.com/office/word/2010/wordprocessingGroup" xmlns:wpi="http://schemas.microsoft.com/office/word/2010/wordprocessingInk" xmlns:wne="http://schemas.microsoft.com/office/word/2006/wordml" xmlns:wps="http://schemas.microsoft.com/office/word/2010/wordprocessingShape" mc:Ignorable="w14 w15 w16se w16cid w16 w16cex w16sdtdh w16sdtfl w16du wp14">
+<w:footnotes xmlns:wpc="http://schemas.microsoft.com/office/word/2010/wordprocessingCanvas" xmlns:cx="http://schemas.microsoft.com/office/drawing/2014/chartex" xmlns:cx1="http://schemas.microsoft.com/office/drawing/2015/9/8/chartex" xmlns:cx2="http://schemas.microsoft.com/office/drawing/2015/10/21/chartex" xmlns:cx3="http://schemas.microsoft.com/office/drawing/2016/5/9/chartex" xmlns:cx4="http://schemas.microsoft.com/office/drawing/2016/5/10/chartex" xmlns:cx5="http://schemas.microsoft.com/office/drawing/2016/5/11/chartex" xmlns:cx6="http://schemas.microsoft.com/office/drawing/2016/5/12/chartex" xmlns:cx7="http://schemas.microsoft.com/office/drawing/2016/5/13/chartex" xmlns:cx8="http://schemas.microsoft.com/office/drawing/2016/5/14/chartex" xmlns:mc="http://schemas.openxmlformats.org/markup-compatibility/2006" xmlns:aink="http://schemas.microsoft.com/office/drawing/2016/ink" xmlns:am3d="http://schemas.microsoft.com/office/drawing/2017/model3d" xmlns:o="urn:schemas-microsoft-com:office:office" xmlns:oel="http://schemas.microsoft.com/office/2019/extlst" xmlns:r="http://schemas.openxmlformats.org/officeDocument/2006/relationships" xmlns:m="http://schemas.openxmlformats.org/officeDocument/2006/math" xmlns:v="urn:schemas-microsoft-com:vml" xmlns:wp14="http://schemas.microsoft.com/office/word/2010/wordprocessingDrawing" xmlns:wp="http://schemas.openxmlformats.org/drawingml/2006/wordprocessingDrawing" xmlns:w10="urn:schemas-microsoft-com:office:word" xmlns:w="http://schemas.openxmlformats.org/wordprocessingml/2006/main" xmlns:w14="http://schemas.microsoft.com/office/word/2010/wordml" xmlns:w15="http://schemas.microsoft.com/office/word/2012/wordml" xmlns:w16cex="http://schemas.microsoft.com/office/word/2018/wordml/cex" xmlns:w16cid="http://schemas.microsoft.com/office/word/2016/wordml/cid" xmlns:w16="http://schemas.microsoft.com/office/word/2018/wordml" xmlns:w16sdtdh="http://schemas.microsoft.com/office/word/2020/wordml/sdtdatahash" xmlns:w16se="http://schemas.microsoft.com/office/word/2015/wordml/symex" xmlns:wpg="http://schemas.microsoft.com/office/word/2010/wordprocessingGroup" xmlns:wpi="http://schemas.microsoft.com/office/word/2010/wordprocessingInk" xmlns:wne="http://schemas.microsoft.com/office/word/2006/wordml" xmlns:wps="http://schemas.microsoft.com/office/word/2010/wordprocessingShape" mc:Ignorable="w14 w15 w16se w16cid w16 w16cex w16sdtdh wp14">
   <w:footnote w:type="separator" w:id="-1">
     <w:p>
       <w:pPr>
@@ -1436,7 +1859,7 @@
 </file>
 
 <file path=word/header1.xml><?xml version="1.0" encoding="utf-8"?>
-<w:hdr xmlns:wpc="http://schemas.microsoft.com/office/word/2010/wordprocessingCanvas" xmlns:cx="http://schemas.microsoft.com/office/drawing/2014/chartex" xmlns:cx1="http://schemas.microsoft.com/office/drawing/2015/9/8/chartex" xmlns:cx2="http://schemas.microsoft.com/office/drawing/2015/10/21/chartex" xmlns:cx3="http://schemas.microsoft.com/office/drawing/2016/5/9/chartex" xmlns:cx4="http://schemas.microsoft.com/office/drawing/2016/5/10/chartex" xmlns:cx5="http://schemas.microsoft.com/office/drawing/2016/5/11/chartex" xmlns:cx6="http://schemas.microsoft.com/office/drawing/2016/5/12/chartex" xmlns:cx7="http://schemas.microsoft.com/office/drawing/2016/5/13/chartex" xmlns:cx8="http://schemas.microsoft.com/office/drawing/2016/5/14/chartex" xmlns:mc="http://schemas.openxmlformats.org/markup-compatibility/2006" xmlns:aink="http://schemas.microsoft.com/office/drawing/2016/ink" xmlns:am3d="http://schemas.microsoft.com/office/drawing/2017/model3d" xmlns:o="urn:schemas-microsoft-com:office:office" xmlns:oel="http://schemas.microsoft.com/office/2019/extlst" xmlns:r="http://schemas.openxmlformats.org/officeDocument/2006/relationships" xmlns:m="http://schemas.openxmlformats.org/officeDocument/2006/math" xmlns:v="urn:schemas-microsoft-com:vml" xmlns:wp14="http://schemas.microsoft.com/office/word/2010/wordprocessingDrawing" xmlns:wp="http://schemas.openxmlformats.org/drawingml/2006/wordprocessingDrawing" xmlns:w10="urn:schemas-microsoft-com:office:word" xmlns:w="http://schemas.openxmlformats.org/wordprocessingml/2006/main" xmlns:w14="http://schemas.microsoft.com/office/word/2010/wordml" xmlns:w15="http://schemas.microsoft.com/office/word/2012/wordml" xmlns:w16cex="http://schemas.microsoft.com/office/word/2018/wordml/cex" xmlns:w16cid="http://schemas.microsoft.com/office/word/2016/wordml/cid" xmlns:w16="http://schemas.microsoft.com/office/word/2018/wordml" xmlns:w16du="http://schemas.microsoft.com/office/word/2023/wordml/word16du" xmlns:w16sdtdh="http://schemas.microsoft.com/office/word/2020/wordml/sdtdatahash" xmlns:w16sdtfl="http://schemas.microsoft.com/office/word/2024/wordml/sdtformatlock" xmlns:w16se="http://schemas.microsoft.com/office/word/2015/wordml/symex" xmlns:wpg="http://schemas.microsoft.com/office/word/2010/wordprocessingGroup" xmlns:wpi="http://schemas.microsoft.com/office/word/2010/wordprocessingInk" xmlns:wne="http://schemas.microsoft.com/office/word/2006/wordml" xmlns:wps="http://schemas.microsoft.com/office/word/2010/wordprocessingShape" mc:Ignorable="w14 w15 w16se w16cid w16 w16cex w16sdtdh w16sdtfl w16du wp14">
+<w:hdr xmlns:wpc="http://schemas.microsoft.com/office/word/2010/wordprocessingCanvas" xmlns:cx="http://schemas.microsoft.com/office/drawing/2014/chartex" xmlns:cx1="http://schemas.microsoft.com/office/drawing/2015/9/8/chartex" xmlns:cx2="http://schemas.microsoft.com/office/drawing/2015/10/21/chartex" xmlns:cx3="http://schemas.microsoft.com/office/drawing/2016/5/9/chartex" xmlns:cx4="http://schemas.microsoft.com/office/drawing/2016/5/10/chartex" xmlns:cx5="http://schemas.microsoft.com/office/drawing/2016/5/11/chartex" xmlns:cx6="http://schemas.microsoft.com/office/drawing/2016/5/12/chartex" xmlns:cx7="http://schemas.microsoft.com/office/drawing/2016/5/13/chartex" xmlns:cx8="http://schemas.microsoft.com/office/drawing/2016/5/14/chartex" xmlns:mc="http://schemas.openxmlformats.org/markup-compatibility/2006" xmlns:aink="http://schemas.microsoft.com/office/drawing/2016/ink" xmlns:am3d="http://schemas.microsoft.com/office/drawing/2017/model3d" xmlns:o="urn:schemas-microsoft-com:office:office" xmlns:oel="http://schemas.microsoft.com/office/2019/extlst" xmlns:r="http://schemas.openxmlformats.org/officeDocument/2006/relationships" xmlns:m="http://schemas.openxmlformats.org/officeDocument/2006/math" xmlns:v="urn:schemas-microsoft-com:vml" xmlns:wp14="http://schemas.microsoft.com/office/word/2010/wordprocessingDrawing" xmlns:wp="http://schemas.openxmlformats.org/drawingml/2006/wordprocessingDrawing" xmlns:w10="urn:schemas-microsoft-com:office:word" xmlns:w="http://schemas.openxmlformats.org/wordprocessingml/2006/main" xmlns:w14="http://schemas.microsoft.com/office/word/2010/wordml" xmlns:w15="http://schemas.microsoft.com/office/word/2012/wordml" xmlns:w16cex="http://schemas.microsoft.com/office/word/2018/wordml/cex" xmlns:w16cid="http://schemas.microsoft.com/office/word/2016/wordml/cid" xmlns:w16="http://schemas.microsoft.com/office/word/2018/wordml" xmlns:w16sdtdh="http://schemas.microsoft.com/office/word/2020/wordml/sdtdatahash" xmlns:w16se="http://schemas.microsoft.com/office/word/2015/wordml/symex" xmlns:wpg="http://schemas.microsoft.com/office/word/2010/wordprocessingGroup" xmlns:wpi="http://schemas.microsoft.com/office/word/2010/wordprocessingInk" xmlns:wne="http://schemas.microsoft.com/office/word/2006/wordml" xmlns:wps="http://schemas.microsoft.com/office/word/2010/wordprocessingShape" mc:Ignorable="w14 w15 w16se w16cid w16 w16cex w16sdtdh wp14">
   <w:tbl>
     <w:tblPr>
       <w:tblW w:w="5000" w:type="pct"/>
@@ -1647,8 +2070,157 @@
 </file>
 
 <file path=word/numbering.xml><?xml version="1.0" encoding="utf-8"?>
-<w:numbering xmlns:wpc="http://schemas.microsoft.com/office/word/2010/wordprocessingCanvas" xmlns:cx="http://schemas.microsoft.com/office/drawing/2014/chartex" xmlns:cx1="http://schemas.microsoft.com/office/drawing/2015/9/8/chartex" xmlns:cx2="http://schemas.microsoft.com/office/drawing/2015/10/21/chartex" xmlns:cx3="http://schemas.microsoft.com/office/drawing/2016/5/9/chartex" xmlns:cx4="http://schemas.microsoft.com/office/drawing/2016/5/10/chartex" xmlns:cx5="http://schemas.microsoft.com/office/drawing/2016/5/11/chartex" xmlns:cx6="http://schemas.microsoft.com/office/drawing/2016/5/12/chartex" xmlns:cx7="http://schemas.microsoft.com/office/drawing/2016/5/13/chartex" xmlns:cx8="http://schemas.microsoft.com/office/drawing/2016/5/14/chartex" xmlns:mc="http://schemas.openxmlformats.org/markup-compatibility/2006" xmlns:aink="http://schemas.microsoft.com/office/drawing/2016/ink" xmlns:am3d="http://schemas.microsoft.com/office/drawing/2017/model3d" xmlns:o="urn:schemas-microsoft-com:office:office" xmlns:oel="http://schemas.microsoft.com/office/2019/extlst" xmlns:r="http://schemas.openxmlformats.org/officeDocument/2006/relationships" xmlns:m="http://schemas.openxmlformats.org/officeDocument/2006/math" xmlns:v="urn:schemas-microsoft-com:vml" xmlns:wp14="http://schemas.microsoft.com/office/word/2010/wordprocessingDrawing" xmlns:wp="http://schemas.openxmlformats.org/drawingml/2006/wordprocessingDrawing" xmlns:w10="urn:schemas-microsoft-com:office:word" xmlns:w="http://schemas.openxmlformats.org/wordprocessingml/2006/main" xmlns:w14="http://schemas.microsoft.com/office/word/2010/wordml" xmlns:w15="http://schemas.microsoft.com/office/word/2012/wordml" xmlns:w16cex="http://schemas.microsoft.com/office/word/2018/wordml/cex" xmlns:w16cid="http://schemas.microsoft.com/office/word/2016/wordml/cid" xmlns:w16="http://schemas.microsoft.com/office/word/2018/wordml" xmlns:w16du="http://schemas.microsoft.com/office/word/2023/wordml/word16du" xmlns:w16sdtdh="http://schemas.microsoft.com/office/word/2020/wordml/sdtdatahash" xmlns:w16sdtfl="http://schemas.microsoft.com/office/word/2024/wordml/sdtformatlock" xmlns:w16se="http://schemas.microsoft.com/office/word/2015/wordml/symex" xmlns:wpg="http://schemas.microsoft.com/office/word/2010/wordprocessingGroup" xmlns:wpi="http://schemas.microsoft.com/office/word/2010/wordprocessingInk" xmlns:wne="http://schemas.microsoft.com/office/word/2006/wordml" xmlns:wps="http://schemas.microsoft.com/office/word/2010/wordprocessingShape" mc:Ignorable="w14 w15 w16se w16cid w16 w16cex w16sdtdh w16sdtfl w16du wp14">
+<w:numbering xmlns:wpc="http://schemas.microsoft.com/office/word/2010/wordprocessingCanvas" xmlns:cx="http://schemas.microsoft.com/office/drawing/2014/chartex" xmlns:cx1="http://schemas.microsoft.com/office/drawing/2015/9/8/chartex" xmlns:cx2="http://schemas.microsoft.com/office/drawing/2015/10/21/chartex" xmlns:cx3="http://schemas.microsoft.com/office/drawing/2016/5/9/chartex" xmlns:cx4="http://schemas.microsoft.com/office/drawing/2016/5/10/chartex" xmlns:cx5="http://schemas.microsoft.com/office/drawing/2016/5/11/chartex" xmlns:cx6="http://schemas.microsoft.com/office/drawing/2016/5/12/chartex" xmlns:cx7="http://schemas.microsoft.com/office/drawing/2016/5/13/chartex" xmlns:cx8="http://schemas.microsoft.com/office/drawing/2016/5/14/chartex" xmlns:mc="http://schemas.openxmlformats.org/markup-compatibility/2006" xmlns:aink="http://schemas.microsoft.com/office/drawing/2016/ink" xmlns:am3d="http://schemas.microsoft.com/office/drawing/2017/model3d" xmlns:o="urn:schemas-microsoft-com:office:office" xmlns:oel="http://schemas.microsoft.com/office/2019/extlst" xmlns:r="http://schemas.openxmlformats.org/officeDocument/2006/relationships" xmlns:m="http://schemas.openxmlformats.org/officeDocument/2006/math" xmlns:v="urn:schemas-microsoft-com:vml" xmlns:wp14="http://schemas.microsoft.com/office/word/2010/wordprocessingDrawing" xmlns:wp="http://schemas.openxmlformats.org/drawingml/2006/wordprocessingDrawing" xmlns:w10="urn:schemas-microsoft-com:office:word" xmlns:w="http://schemas.openxmlformats.org/wordprocessingml/2006/main" xmlns:w14="http://schemas.microsoft.com/office/word/2010/wordml" xmlns:w15="http://schemas.microsoft.com/office/word/2012/wordml" xmlns:w16cex="http://schemas.microsoft.com/office/word/2018/wordml/cex" xmlns:w16cid="http://schemas.microsoft.com/office/word/2016/wordml/cid" xmlns:w16="http://schemas.microsoft.com/office/word/2018/wordml" xmlns:w16sdtdh="http://schemas.microsoft.com/office/word/2020/wordml/sdtdatahash" xmlns:w16se="http://schemas.microsoft.com/office/word/2015/wordml/symex" xmlns:wpg="http://schemas.microsoft.com/office/word/2010/wordprocessingGroup" xmlns:wpi="http://schemas.microsoft.com/office/word/2010/wordprocessingInk" xmlns:wne="http://schemas.microsoft.com/office/word/2006/wordml" xmlns:wps="http://schemas.microsoft.com/office/word/2010/wordprocessingShape" mc:Ignorable="w14 w15 w16se w16cid w16 w16cex w16sdtdh wp14">
   <w:abstractNum w:abstractNumId="0" w15:restartNumberingAfterBreak="0">
+    <w:nsid w:val="07F57921"/>
+    <w:multiLevelType w:val="multilevel"/>
+    <w:tmpl w:val="83D4D60E"/>
+    <w:lvl w:ilvl="0">
+      <w:start w:val="1"/>
+      <w:numFmt w:val="bullet"/>
+      <w:lvlText w:val=""/>
+      <w:lvlJc w:val="left"/>
+      <w:pPr>
+        <w:tabs>
+          <w:tab w:val="num" w:pos="720"/>
+        </w:tabs>
+        <w:ind w:left="720" w:hanging="360"/>
+      </w:pPr>
+      <w:rPr>
+        <w:rFonts w:ascii="Symbol" w:hAnsi="Symbol" w:hint="default"/>
+        <w:sz w:val="20"/>
+      </w:rPr>
+    </w:lvl>
+    <w:lvl w:ilvl="1" w:tentative="1">
+      <w:start w:val="1"/>
+      <w:numFmt w:val="bullet"/>
+      <w:lvlText w:val="o"/>
+      <w:lvlJc w:val="left"/>
+      <w:pPr>
+        <w:tabs>
+          <w:tab w:val="num" w:pos="1440"/>
+        </w:tabs>
+        <w:ind w:left="1440" w:hanging="360"/>
+      </w:pPr>
+      <w:rPr>
+        <w:rFonts w:ascii="Courier New" w:hAnsi="Courier New" w:hint="default"/>
+        <w:sz w:val="20"/>
+      </w:rPr>
+    </w:lvl>
+    <w:lvl w:ilvl="2" w:tentative="1">
+      <w:start w:val="1"/>
+      <w:numFmt w:val="bullet"/>
+      <w:lvlText w:val=""/>
+      <w:lvlJc w:val="left"/>
+      <w:pPr>
+        <w:tabs>
+          <w:tab w:val="num" w:pos="2160"/>
+        </w:tabs>
+        <w:ind w:left="2160" w:hanging="360"/>
+      </w:pPr>
+      <w:rPr>
+        <w:rFonts w:ascii="Wingdings" w:hAnsi="Wingdings" w:hint="default"/>
+        <w:sz w:val="20"/>
+      </w:rPr>
+    </w:lvl>
+    <w:lvl w:ilvl="3" w:tentative="1">
+      <w:start w:val="1"/>
+      <w:numFmt w:val="bullet"/>
+      <w:lvlText w:val=""/>
+      <w:lvlJc w:val="left"/>
+      <w:pPr>
+        <w:tabs>
+          <w:tab w:val="num" w:pos="2880"/>
+        </w:tabs>
+        <w:ind w:left="2880" w:hanging="360"/>
+      </w:pPr>
+      <w:rPr>
+        <w:rFonts w:ascii="Wingdings" w:hAnsi="Wingdings" w:hint="default"/>
+        <w:sz w:val="20"/>
+      </w:rPr>
+    </w:lvl>
+    <w:lvl w:ilvl="4" w:tentative="1">
+      <w:start w:val="1"/>
+      <w:numFmt w:val="bullet"/>
+      <w:lvlText w:val=""/>
+      <w:lvlJc w:val="left"/>
+      <w:pPr>
+        <w:tabs>
+          <w:tab w:val="num" w:pos="3600"/>
+        </w:tabs>
+        <w:ind w:left="3600" w:hanging="360"/>
+      </w:pPr>
+      <w:rPr>
+        <w:rFonts w:ascii="Wingdings" w:hAnsi="Wingdings" w:hint="default"/>
+        <w:sz w:val="20"/>
+      </w:rPr>
+    </w:lvl>
+    <w:lvl w:ilvl="5" w:tentative="1">
+      <w:start w:val="1"/>
+      <w:numFmt w:val="bullet"/>
+      <w:lvlText w:val=""/>
+      <w:lvlJc w:val="left"/>
+      <w:pPr>
+        <w:tabs>
+          <w:tab w:val="num" w:pos="4320"/>
+        </w:tabs>
+        <w:ind w:left="4320" w:hanging="360"/>
+      </w:pPr>
+      <w:rPr>
+        <w:rFonts w:ascii="Wingdings" w:hAnsi="Wingdings" w:hint="default"/>
+        <w:sz w:val="20"/>
+      </w:rPr>
+    </w:lvl>
+    <w:lvl w:ilvl="6" w:tentative="1">
+      <w:start w:val="1"/>
+      <w:numFmt w:val="bullet"/>
+      <w:lvlText w:val=""/>
+      <w:lvlJc w:val="left"/>
+      <w:pPr>
+        <w:tabs>
+          <w:tab w:val="num" w:pos="5040"/>
+        </w:tabs>
+        <w:ind w:left="5040" w:hanging="360"/>
+      </w:pPr>
+      <w:rPr>
+        <w:rFonts w:ascii="Wingdings" w:hAnsi="Wingdings" w:hint="default"/>
+        <w:sz w:val="20"/>
+      </w:rPr>
+    </w:lvl>
+    <w:lvl w:ilvl="7" w:tentative="1">
+      <w:start w:val="1"/>
+      <w:numFmt w:val="bullet"/>
+      <w:lvlText w:val=""/>
+      <w:lvlJc w:val="left"/>
+      <w:pPr>
+        <w:tabs>
+          <w:tab w:val="num" w:pos="5760"/>
+        </w:tabs>
+        <w:ind w:left="5760" w:hanging="360"/>
+      </w:pPr>
+      <w:rPr>
+        <w:rFonts w:ascii="Wingdings" w:hAnsi="Wingdings" w:hint="default"/>
+        <w:sz w:val="20"/>
+      </w:rPr>
+    </w:lvl>
+    <w:lvl w:ilvl="8" w:tentative="1">
+      <w:start w:val="1"/>
+      <w:numFmt w:val="bullet"/>
+      <w:lvlText w:val=""/>
+      <w:lvlJc w:val="left"/>
+      <w:pPr>
+        <w:tabs>
+          <w:tab w:val="num" w:pos="6480"/>
+        </w:tabs>
+        <w:ind w:left="6480" w:hanging="360"/>
+      </w:pPr>
+      <w:rPr>
+        <w:rFonts w:ascii="Wingdings" w:hAnsi="Wingdings" w:hint="default"/>
+        <w:sz w:val="20"/>
+      </w:rPr>
+    </w:lvl>
+  </w:abstractNum>
+  <w:abstractNum w:abstractNumId="1" w15:restartNumberingAfterBreak="0">
     <w:nsid w:val="519C12F7"/>
     <w:multiLevelType w:val="multilevel"/>
     <w:tmpl w:val="0CCEB8E8"/>
@@ -1736,7 +2308,7 @@
       </w:pPr>
     </w:lvl>
   </w:abstractNum>
-  <w:abstractNum w:abstractNumId="1" w15:restartNumberingAfterBreak="0">
+  <w:abstractNum w:abstractNumId="2" w15:restartNumberingAfterBreak="0">
     <w:nsid w:val="68BA69F5"/>
     <w:multiLevelType w:val="hybridMultilevel"/>
     <w:tmpl w:val="EDCC48A8"/>
@@ -1850,19 +2422,22 @@
     </w:lvl>
   </w:abstractNum>
   <w:num w:numId="1" w16cid:durableId="948778141">
-    <w:abstractNumId w:val="0"/>
+    <w:abstractNumId w:val="1"/>
   </w:num>
   <w:num w:numId="2" w16cid:durableId="931552848">
-    <w:abstractNumId w:val="0"/>
+    <w:abstractNumId w:val="1"/>
   </w:num>
   <w:num w:numId="3" w16cid:durableId="1421827714">
-    <w:abstractNumId w:val="1"/>
+    <w:abstractNumId w:val="2"/>
+  </w:num>
+  <w:num w:numId="4" w16cid:durableId="1146316963">
+    <w:abstractNumId w:val="0"/>
   </w:num>
 </w:numbering>
 </file>
 
 <file path=word/styles.xml><?xml version="1.0" encoding="utf-8"?>
-<w:styles xmlns:mc="http://schemas.openxmlformats.org/markup-compatibility/2006" xmlns:r="http://schemas.openxmlformats.org/officeDocument/2006/relationships" xmlns:w="http://schemas.openxmlformats.org/wordprocessingml/2006/main" xmlns:w14="http://schemas.microsoft.com/office/word/2010/wordml" xmlns:w15="http://schemas.microsoft.com/office/word/2012/wordml" xmlns:w16cex="http://schemas.microsoft.com/office/word/2018/wordml/cex" xmlns:w16cid="http://schemas.microsoft.com/office/word/2016/wordml/cid" xmlns:w16="http://schemas.microsoft.com/office/word/2018/wordml" xmlns:w16du="http://schemas.microsoft.com/office/word/2023/wordml/word16du" xmlns:w16sdtdh="http://schemas.microsoft.com/office/word/2020/wordml/sdtdatahash" xmlns:w16sdtfl="http://schemas.microsoft.com/office/word/2024/wordml/sdtformatlock" xmlns:w16se="http://schemas.microsoft.com/office/word/2015/wordml/symex" mc:Ignorable="w14 w15 w16se w16cid w16 w16cex w16sdtdh w16sdtfl w16du">
+<w:styles xmlns:mc="http://schemas.openxmlformats.org/markup-compatibility/2006" xmlns:r="http://schemas.openxmlformats.org/officeDocument/2006/relationships" xmlns:w="http://schemas.openxmlformats.org/wordprocessingml/2006/main" xmlns:w14="http://schemas.microsoft.com/office/word/2010/wordml" xmlns:w15="http://schemas.microsoft.com/office/word/2012/wordml" xmlns:w16cex="http://schemas.microsoft.com/office/word/2018/wordml/cex" xmlns:w16cid="http://schemas.microsoft.com/office/word/2016/wordml/cid" xmlns:w16="http://schemas.microsoft.com/office/word/2018/wordml" xmlns:w16sdtdh="http://schemas.microsoft.com/office/word/2020/wordml/sdtdatahash" xmlns:w16se="http://schemas.microsoft.com/office/word/2015/wordml/symex" mc:Ignorable="w14 w15 w16se w16cid w16 w16cex w16sdtdh">
   <w:docDefaults>
     <w:rPrDefault>
       <w:rPr>
@@ -2315,7 +2890,6 @@
   <w:style w:type="character" w:default="1" w:styleId="Policepardfaut">
     <w:name w:val="Default Paragraph Font"/>
     <w:uiPriority w:val="1"/>
-    <w:semiHidden/>
     <w:unhideWhenUsed/>
   </w:style>
   <w:style w:type="table" w:default="1" w:styleId="TableauNormal">
@@ -2942,15 +3516,6 @@
 </file>
 
 <file path=customXml/item1.xml><?xml version="1.0" encoding="utf-8"?>
-<?mso-contentType ?>
-<FormTemplates xmlns="http://schemas.microsoft.com/sharepoint/v3/contenttype/forms">
-  <Display>DocumentLibraryForm</Display>
-  <Edit>DocumentLibraryForm</Edit>
-  <New>DocumentLibraryForm</New>
-</FormTemplates>
-</file>
-
-<file path=customXml/item2.xml><?xml version="1.0" encoding="utf-8"?>
 <p:properties xmlns:p="http://schemas.microsoft.com/office/2006/metadata/properties" xmlns:xsi="http://www.w3.org/2001/XMLSchema-instance" xmlns:pc="http://schemas.microsoft.com/office/infopath/2007/PartnerControls">
   <documentManagement>
     <TaxCatchAll xmlns="be0d3259-a7ce-4623-88ec-81594dfcbc1c" xsi:nil="true"/>
@@ -2959,6 +3524,15 @@
     </lcf76f155ced4ddcb4097134ff3c332f>
   </documentManagement>
 </p:properties>
+</file>
+
+<file path=customXml/item2.xml><?xml version="1.0" encoding="utf-8"?>
+<?mso-contentType ?>
+<FormTemplates xmlns="http://schemas.microsoft.com/sharepoint/v3/contenttype/forms">
+  <Display>DocumentLibraryForm</Display>
+  <Edit>DocumentLibraryForm</Edit>
+  <New>DocumentLibraryForm</New>
+</FormTemplates>
 </file>
 
 <file path=customXml/item3.xml><?xml version="1.0" encoding="utf-8"?>
@@ -3191,20 +3765,20 @@
 </file>
 
 <file path=customXml/itemProps1.xml><?xml version="1.0" encoding="utf-8"?>
-<ds:datastoreItem xmlns:ds="http://schemas.openxmlformats.org/officeDocument/2006/customXml" ds:itemID="{59E42D90-A744-48ED-A5B4-45004D837371}">
-  <ds:schemaRefs>
-    <ds:schemaRef ds:uri="http://schemas.microsoft.com/sharepoint/v3/contenttype/forms"/>
-  </ds:schemaRefs>
-</ds:datastoreItem>
-</file>
-
-<file path=customXml/itemProps2.xml><?xml version="1.0" encoding="utf-8"?>
 <ds:datastoreItem xmlns:ds="http://schemas.openxmlformats.org/officeDocument/2006/customXml" ds:itemID="{66F99AD7-DFCB-47AD-A1DE-FB90EB282E37}">
   <ds:schemaRefs>
     <ds:schemaRef ds:uri="http://schemas.microsoft.com/office/2006/metadata/properties"/>
     <ds:schemaRef ds:uri="http://schemas.microsoft.com/office/infopath/2007/PartnerControls"/>
     <ds:schemaRef ds:uri="be0d3259-a7ce-4623-88ec-81594dfcbc1c"/>
     <ds:schemaRef ds:uri="99ffe1f3-7857-457f-add0-5bdef636f38d"/>
+  </ds:schemaRefs>
+</ds:datastoreItem>
+</file>
+
+<file path=customXml/itemProps2.xml><?xml version="1.0" encoding="utf-8"?>
+<ds:datastoreItem xmlns:ds="http://schemas.openxmlformats.org/officeDocument/2006/customXml" ds:itemID="{59E42D90-A744-48ED-A5B4-45004D837371}">
+  <ds:schemaRefs>
+    <ds:schemaRef ds:uri="http://schemas.microsoft.com/sharepoint/v3/contenttype/forms"/>
   </ds:schemaRefs>
 </ds:datastoreItem>
 </file>

</xml_diff>